<commit_message>
fixed word, now almost done
</commit_message>
<xml_diff>
--- a/app/templates/en/Receipt.docx
+++ b/app/templates/en/Receipt.docx
@@ -303,16 +303,6 @@
           <w:lang w:val="en-CA"/>
         </w:rPr>
         <w:t xml:space="preserve"> with </w:t>
-      </w:r>
-      <w:r>
-        <w:rPr>
-          <w:rFonts w:ascii="Arial" w:hAnsi="Arial" w:cs="Arial"/>
-          <w:sz w:val="32"/>
-          <w:szCs w:val="32"/>
-          <w:u w:val="single"/>
-          <w:lang w:val="en-CA"/>
-        </w:rPr>
-        <w:t xml:space="preserve">Me </w:t>
       </w:r>
       <w:r>
         <w:rPr>

</xml_diff>